<commit_message>
modify the servers config
</commit_message>
<xml_diff>
--- a/Hadoop与MPI技术性能比较分析研究.docx
+++ b/Hadoop与MPI技术性能比较分析研究.docx
@@ -9200,7 +9200,7 @@
           <v:shape id="_x0000_i1025" type="#_x0000_t75" style="width:350.25pt;height:227.25pt" o:ole="">
             <v:imagedata r:id="rId12" o:title=""/>
           </v:shape>
-          <o:OLEObject Type="Embed" ProgID="Visio.Drawing.6" ShapeID="_x0000_i1025" DrawAspect="Content" ObjectID="_1494592697" r:id="rId13"/>
+          <o:OLEObject Type="Embed" ProgID="Visio.Drawing.6" ShapeID="_x0000_i1025" DrawAspect="Content" ObjectID="_1494850239" r:id="rId13"/>
         </w:object>
       </w:r>
     </w:p>
@@ -14168,9 +14168,6 @@
     <w:p>
       <w:pPr>
         <w:ind w:left="420"/>
-        <w:rPr>
-          <w:rFonts w:hint="eastAsia"/>
-        </w:rPr>
       </w:pPr>
       <w:r>
         <w:rPr>
@@ -14269,9 +14266,6 @@
           <w:numId w:val="49"/>
         </w:numPr>
         <w:ind w:firstLineChars="0"/>
-        <w:rPr>
-          <w:rFonts w:hint="eastAsia"/>
-        </w:rPr>
       </w:pPr>
       <w:r>
         <w:rPr>
@@ -16275,7 +16269,127 @@
         <w:rPr>
           <w:rFonts w:hint="eastAsia"/>
         </w:rPr>
-        <w:t>，其中每台服务器的一些重要参数展示如下：</w:t>
+        <w:t>，</w:t>
+      </w:r>
+      <w:r>
+        <w:rPr>
+          <w:rFonts w:hint="eastAsia"/>
+        </w:rPr>
+        <w:t>5</w:t>
+      </w:r>
+      <w:r>
+        <w:t>台机器的主机的</w:t>
+      </w:r>
+      <w:r>
+        <w:t>IP</w:t>
+      </w:r>
+      <w:r>
+        <w:t>地址以及主机名称分别为</w:t>
+      </w:r>
+      <w:r>
+        <w:rPr>
+          <w:rFonts w:hint="eastAsia"/>
+        </w:rPr>
+        <w:t>：</w:t>
+      </w:r>
+    </w:p>
+    <w:p>
+      <w:pPr>
+        <w:pStyle w:val="a8"/>
+        <w:numPr>
+          <w:ilvl w:val="0"/>
+          <w:numId w:val="50"/>
+        </w:numPr>
+        <w:ind w:firstLineChars="0"/>
+      </w:pPr>
+      <w:r>
+        <w:t>10.1.100.106    cluster-ib.ipoib</w:t>
+      </w:r>
+    </w:p>
+    <w:p>
+      <w:pPr>
+        <w:pStyle w:val="a8"/>
+        <w:numPr>
+          <w:ilvl w:val="0"/>
+          <w:numId w:val="50"/>
+        </w:numPr>
+        <w:ind w:firstLineChars="0"/>
+      </w:pPr>
+      <w:r>
+        <w:t xml:space="preserve">10.1.100.254 </w:t>
+      </w:r>
+      <w:bookmarkStart w:id="77" w:name="_GoBack"/>
+      <w:bookmarkEnd w:id="77"/>
+      <w:r>
+        <w:t xml:space="preserve">   compute-ib-0-0.ipoib</w:t>
+      </w:r>
+    </w:p>
+    <w:p>
+      <w:pPr>
+        <w:pStyle w:val="a8"/>
+        <w:numPr>
+          <w:ilvl w:val="0"/>
+          <w:numId w:val="50"/>
+        </w:numPr>
+        <w:ind w:firstLineChars="0"/>
+      </w:pPr>
+      <w:r>
+        <w:t>10.1.100.253    compute-ib-0-1.ipoib</w:t>
+      </w:r>
+    </w:p>
+    <w:p>
+      <w:pPr>
+        <w:pStyle w:val="a8"/>
+        <w:numPr>
+          <w:ilvl w:val="0"/>
+          <w:numId w:val="50"/>
+        </w:numPr>
+        <w:ind w:firstLineChars="0"/>
+      </w:pPr>
+      <w:r>
+        <w:t>10.1.100.252    compute-ib-0-2.ipoib</w:t>
+      </w:r>
+    </w:p>
+    <w:p>
+      <w:pPr>
+        <w:pStyle w:val="a8"/>
+        <w:numPr>
+          <w:ilvl w:val="0"/>
+          <w:numId w:val="50"/>
+        </w:numPr>
+        <w:ind w:firstLineChars="0"/>
+        <w:rPr>
+          <w:rFonts w:hint="eastAsia"/>
+        </w:rPr>
+      </w:pPr>
+      <w:r>
+        <w:t>10.1.100.251    compute-ib-0-3.ipoib</w:t>
+      </w:r>
+    </w:p>
+    <w:p>
+      <w:pPr>
+        <w:ind w:firstLine="420"/>
+        <w:rPr>
+          <w:rFonts w:hint="eastAsia"/>
+        </w:rPr>
+      </w:pPr>
+      <w:r>
+        <w:rPr>
+          <w:rFonts w:hint="eastAsia"/>
+        </w:rPr>
+        <w:t>其中</w:t>
+      </w:r>
+      <w:r>
+        <w:t>cluster-ib.ipoib</w:t>
+      </w:r>
+      <w:r>
+        <w:t>的参数为</w:t>
+      </w:r>
+      <w:r>
+        <w:rPr>
+          <w:rFonts w:hint="eastAsia"/>
+        </w:rPr>
+        <w:t>：</w:t>
       </w:r>
     </w:p>
     <w:p>
@@ -16320,6 +16434,9 @@
           <w:numId w:val="39"/>
         </w:numPr>
         <w:ind w:firstLineChars="0"/>
+        <w:rPr>
+          <w:rFonts w:hint="eastAsia"/>
+        </w:rPr>
       </w:pPr>
       <w:r>
         <w:rPr>
@@ -16355,6 +16472,9 @@
           <w:numId w:val="39"/>
         </w:numPr>
         <w:ind w:firstLineChars="0"/>
+        <w:rPr>
+          <w:rFonts w:hint="eastAsia"/>
+        </w:rPr>
       </w:pPr>
       <w:r>
         <w:rPr>
@@ -16384,68 +16504,159 @@
     </w:p>
     <w:p>
       <w:pPr>
-        <w:ind w:firstLine="420"/>
-      </w:pPr>
-      <w:r>
-        <w:rPr>
-          <w:rFonts w:hint="eastAsia"/>
-        </w:rPr>
-        <w:t>5</w:t>
-      </w:r>
-      <w:r>
-        <w:t>台机器的主机的</w:t>
-      </w:r>
-      <w:r>
-        <w:t>IP</w:t>
-      </w:r>
-      <w:r>
-        <w:t>地址以及主机名称分别为</w:t>
-      </w:r>
-      <w:r>
-        <w:rPr>
-          <w:rFonts w:hint="eastAsia"/>
-        </w:rPr>
-        <w:t>：</w:t>
+        <w:ind w:left="420"/>
+        <w:rPr>
+          <w:rFonts w:hint="eastAsia"/>
+        </w:rPr>
+      </w:pPr>
+      <w:r>
+        <w:rPr>
+          <w:rFonts w:hint="eastAsia"/>
+        </w:rPr>
+        <w:t>另外四台服务的参数为：</w:t>
       </w:r>
     </w:p>
     <w:p>
       <w:pPr>
-        <w:ind w:firstLine="420"/>
-      </w:pPr>
-      <w:r>
-        <w:t>10.1.100.106    cluster-ib.ipoib</w:t>
+        <w:pStyle w:val="a8"/>
+        <w:numPr>
+          <w:ilvl w:val="0"/>
+          <w:numId w:val="39"/>
+        </w:numPr>
+        <w:ind w:firstLineChars="0"/>
+      </w:pPr>
+      <w:r>
+        <w:t>CPU</w:t>
+      </w:r>
+      <w:r>
+        <w:rPr>
+          <w:rFonts w:hint="eastAsia"/>
+        </w:rPr>
+        <w:t xml:space="preserve">: </w:t>
+      </w:r>
+      <w:r>
+        <w:rPr>
+          <w:rFonts w:hint="eastAsia"/>
+        </w:rPr>
+        <w:t>2</w:t>
+      </w:r>
+      <w:r>
+        <w:rPr>
+          <w:rFonts w:hint="eastAsia"/>
+        </w:rPr>
+        <w:t>×</w:t>
+      </w:r>
+      <w:r>
+        <w:rPr>
+          <w:rFonts w:hint="eastAsia"/>
+        </w:rPr>
+        <w:t>8</w:t>
+      </w:r>
+      <w:r>
+        <w:rPr>
+          <w:rFonts w:hint="eastAsia"/>
+        </w:rPr>
+        <w:t xml:space="preserve"> </w:t>
+      </w:r>
+      <w:r>
+        <w:t>Intel(R) Xeon(R) CPU E5-2650 v2 @ 2.</w:t>
+      </w:r>
+      <w:r>
+        <w:rPr>
+          <w:rFonts w:hint="eastAsia"/>
+        </w:rPr>
+        <w:t>13</w:t>
+      </w:r>
+      <w:r>
+        <w:t>GHz</w:t>
       </w:r>
     </w:p>
     <w:p>
       <w:pPr>
-        <w:ind w:firstLine="420"/>
-      </w:pPr>
-      <w:r>
-        <w:t>10.1.100.254    compute-ib-0-0.ipoib</w:t>
+        <w:pStyle w:val="a8"/>
+        <w:numPr>
+          <w:ilvl w:val="0"/>
+          <w:numId w:val="39"/>
+        </w:numPr>
+        <w:ind w:firstLineChars="0"/>
+        <w:rPr>
+          <w:rFonts w:hint="eastAsia"/>
+        </w:rPr>
+      </w:pPr>
+      <w:r>
+        <w:rPr>
+          <w:rFonts w:hint="eastAsia"/>
+        </w:rPr>
+        <w:t xml:space="preserve">RAM: </w:t>
+      </w:r>
+      <w:r>
+        <w:rPr>
+          <w:rFonts w:hint="eastAsia"/>
+        </w:rPr>
+        <w:t>8</w:t>
+      </w:r>
+      <w:r>
+        <w:rPr>
+          <w:rFonts w:hint="eastAsia"/>
+        </w:rPr>
+        <w:t>G</w:t>
       </w:r>
     </w:p>
     <w:p>
       <w:pPr>
-        <w:ind w:firstLine="420"/>
-      </w:pPr>
-      <w:r>
-        <w:t>10.1.100.253    compute-ib-0-1.ipoib</w:t>
+        <w:pStyle w:val="a8"/>
+        <w:numPr>
+          <w:ilvl w:val="0"/>
+          <w:numId w:val="39"/>
+        </w:numPr>
+        <w:ind w:firstLineChars="0"/>
+      </w:pPr>
+      <w:r>
+        <w:rPr>
+          <w:rFonts w:hint="eastAsia"/>
+        </w:rPr>
+        <w:t xml:space="preserve">System: </w:t>
+      </w:r>
+      <w:r>
+        <w:t>Linux 2.6.32-431.11.2.el6.x86_64</w:t>
       </w:r>
     </w:p>
     <w:p>
       <w:pPr>
-        <w:ind w:firstLine="420"/>
-      </w:pPr>
-      <w:r>
-        <w:t>10.1.100.252    compute-ib-0-2.ipoib</w:t>
+        <w:pStyle w:val="a8"/>
+        <w:numPr>
+          <w:ilvl w:val="0"/>
+          <w:numId w:val="39"/>
+        </w:numPr>
+        <w:ind w:firstLineChars="0"/>
+        <w:rPr>
+          <w:rFonts w:hint="eastAsia"/>
+        </w:rPr>
+      </w:pPr>
+      <w:r>
+        <w:rPr>
+          <w:rFonts w:hint="eastAsia"/>
+        </w:rPr>
+        <w:t xml:space="preserve">OS: </w:t>
+      </w:r>
+      <w:r>
+        <w:t>CentOS release 6.5 (Final)</w:t>
       </w:r>
     </w:p>
     <w:p>
       <w:pPr>
-        <w:ind w:firstLine="420"/>
-      </w:pPr>
-      <w:r>
-        <w:t>10.1.100.251    compute-ib-0-3.ipoib</w:t>
+        <w:pStyle w:val="a8"/>
+        <w:numPr>
+          <w:ilvl w:val="0"/>
+          <w:numId w:val="39"/>
+        </w:numPr>
+        <w:ind w:firstLineChars="0"/>
+      </w:pPr>
+      <w:r>
+        <w:rPr>
+          <w:rFonts w:hint="eastAsia"/>
+        </w:rPr>
+        <w:t>network: infinite band</w:t>
       </w:r>
     </w:p>
     <w:p>
@@ -16729,9 +16940,6 @@
     <w:p>
       <w:pPr>
         <w:ind w:firstLine="420"/>
-        <w:rPr>
-          <w:rFonts w:hint="eastAsia"/>
-        </w:rPr>
       </w:pPr>
       <w:r>
         <w:rPr>
@@ -16789,14 +16997,15 @@
           <w:numId w:val="3"/>
         </w:numPr>
       </w:pPr>
-      <w:bookmarkStart w:id="77" w:name="_Toc420778041"/>
-      <w:r>
-        <w:rPr>
-          <w:rFonts w:hint="eastAsia"/>
-        </w:rPr>
+      <w:bookmarkStart w:id="78" w:name="_Toc420778041"/>
+      <w:r>
+        <w:rPr>
+          <w:rFonts w:hint="eastAsia"/>
+        </w:rPr>
+        <w:lastRenderedPageBreak/>
         <w:t>实验结果</w:t>
       </w:r>
-      <w:bookmarkEnd w:id="77"/>
+      <w:bookmarkEnd w:id="78"/>
     </w:p>
     <w:p>
       <w:pPr>
@@ -16819,8 +17028,8 @@
           <w:szCs w:val="32"/>
         </w:rPr>
       </w:pPr>
-      <w:bookmarkStart w:id="78" w:name="_Toc420778042"/>
-      <w:bookmarkEnd w:id="78"/>
+      <w:bookmarkStart w:id="79" w:name="_Toc420778042"/>
+      <w:bookmarkEnd w:id="79"/>
     </w:p>
     <w:p>
       <w:pPr>
@@ -16843,8 +17052,8 @@
           <w:szCs w:val="32"/>
         </w:rPr>
       </w:pPr>
-      <w:bookmarkStart w:id="79" w:name="_Toc420778043"/>
-      <w:bookmarkEnd w:id="79"/>
+      <w:bookmarkStart w:id="80" w:name="_Toc420778043"/>
+      <w:bookmarkEnd w:id="80"/>
     </w:p>
     <w:p>
       <w:pPr>
@@ -16867,8 +17076,8 @@
           <w:szCs w:val="32"/>
         </w:rPr>
       </w:pPr>
-      <w:bookmarkStart w:id="80" w:name="_Toc420778044"/>
-      <w:bookmarkEnd w:id="80"/>
+      <w:bookmarkStart w:id="81" w:name="_Toc420778044"/>
+      <w:bookmarkEnd w:id="81"/>
     </w:p>
     <w:p>
       <w:pPr>
@@ -16891,8 +17100,8 @@
           <w:szCs w:val="32"/>
         </w:rPr>
       </w:pPr>
-      <w:bookmarkStart w:id="81" w:name="_Toc420778045"/>
-      <w:bookmarkEnd w:id="81"/>
+      <w:bookmarkStart w:id="82" w:name="_Toc420778045"/>
+      <w:bookmarkEnd w:id="82"/>
     </w:p>
     <w:p>
       <w:pPr>
@@ -16915,8 +17124,8 @@
           <w:szCs w:val="32"/>
         </w:rPr>
       </w:pPr>
-      <w:bookmarkStart w:id="82" w:name="_Toc420778046"/>
-      <w:bookmarkEnd w:id="82"/>
+      <w:bookmarkStart w:id="83" w:name="_Toc420778046"/>
+      <w:bookmarkEnd w:id="83"/>
     </w:p>
     <w:p>
       <w:pPr>
@@ -16926,7 +17135,7 @@
           <w:numId w:val="47"/>
         </w:numPr>
       </w:pPr>
-      <w:bookmarkStart w:id="83" w:name="_Toc420778047"/>
+      <w:bookmarkStart w:id="84" w:name="_Toc420778047"/>
       <w:r>
         <w:rPr>
           <w:rFonts w:hint="eastAsia"/>
@@ -16957,7 +17166,7 @@
         </w:rPr>
         <w:t>算法性能分析</w:t>
       </w:r>
-      <w:bookmarkEnd w:id="83"/>
+      <w:bookmarkEnd w:id="84"/>
     </w:p>
     <w:p>
       <w:pPr>
@@ -17003,7 +17212,6 @@
         <w:rPr>
           <w:rFonts w:hint="eastAsia"/>
         </w:rPr>
-        <w:lastRenderedPageBreak/>
         <w:t>1</w:t>
       </w:r>
       <w:r>
@@ -18950,7 +19158,7 @@
           <w:numId w:val="47"/>
         </w:numPr>
       </w:pPr>
-      <w:bookmarkStart w:id="84" w:name="_Toc420778048"/>
+      <w:bookmarkStart w:id="85" w:name="_Toc420778048"/>
       <w:r>
         <w:rPr>
           <w:rFonts w:hint="eastAsia"/>
@@ -18981,7 +19189,7 @@
         </w:rPr>
         <w:t>算法性能分析</w:t>
       </w:r>
-      <w:bookmarkEnd w:id="84"/>
+      <w:bookmarkEnd w:id="85"/>
     </w:p>
     <w:p>
       <w:pPr>
@@ -19464,7 +19672,7 @@
               <w:widowControl/>
               <w:jc w:val="center"/>
               <w:rPr>
-                <w:rFonts w:ascii="宋体" w:eastAsia="宋体" w:hAnsi="宋体" w:cs="宋体" w:hint="eastAsia"/>
+                <w:rFonts w:ascii="宋体" w:eastAsia="宋体" w:hAnsi="宋体" w:cs="宋体"/>
                 <w:color w:val="000000"/>
                 <w:kern w:val="0"/>
                 <w:sz w:val="22"/>
@@ -21677,7 +21885,7 @@
               <w:widowControl/>
               <w:jc w:val="center"/>
               <w:rPr>
-                <w:rFonts w:ascii="宋体" w:eastAsia="宋体" w:hAnsi="宋体" w:cs="宋体" w:hint="eastAsia"/>
+                <w:rFonts w:ascii="宋体" w:eastAsia="宋体" w:hAnsi="宋体" w:cs="宋体"/>
                 <w:color w:val="000000"/>
                 <w:kern w:val="0"/>
                 <w:sz w:val="22"/>
@@ -24273,7 +24481,7 @@
               <w:widowControl/>
               <w:jc w:val="center"/>
               <w:rPr>
-                <w:rFonts w:ascii="宋体" w:eastAsia="宋体" w:hAnsi="宋体" w:cs="宋体" w:hint="eastAsia"/>
+                <w:rFonts w:ascii="宋体" w:eastAsia="宋体" w:hAnsi="宋体" w:cs="宋体"/>
                 <w:color w:val="000000"/>
                 <w:kern w:val="0"/>
                 <w:sz w:val="22"/>
@@ -26383,7 +26591,7 @@
               <w:widowControl/>
               <w:jc w:val="center"/>
               <w:rPr>
-                <w:rFonts w:ascii="宋体" w:eastAsia="宋体" w:hAnsi="宋体" w:cs="宋体" w:hint="eastAsia"/>
+                <w:rFonts w:ascii="宋体" w:eastAsia="宋体" w:hAnsi="宋体" w:cs="宋体"/>
                 <w:color w:val="000000"/>
                 <w:kern w:val="0"/>
                 <w:sz w:val="18"/>
@@ -29427,7 +29635,7 @@
           <w:numId w:val="47"/>
         </w:numPr>
       </w:pPr>
-      <w:bookmarkStart w:id="85" w:name="_Toc420778049"/>
+      <w:bookmarkStart w:id="86" w:name="_Toc420778049"/>
       <w:r>
         <w:rPr>
           <w:rFonts w:hint="eastAsia"/>
@@ -29464,14 +29672,11 @@
         </w:rPr>
         <w:t>算法中的性能比较</w:t>
       </w:r>
-      <w:bookmarkEnd w:id="85"/>
+      <w:bookmarkEnd w:id="86"/>
     </w:p>
     <w:p>
       <w:pPr>
         <w:ind w:firstLine="420"/>
-        <w:rPr>
-          <w:rFonts w:hint="eastAsia"/>
-        </w:rPr>
       </w:pPr>
       <w:r>
         <w:rPr>
@@ -31787,333 +31992,318 @@
           <w:ilvl w:val="0"/>
           <w:numId w:val="3"/>
         </w:numPr>
-        <w:rPr>
-          <w:rFonts w:hint="eastAsia"/>
-        </w:rPr>
-      </w:pPr>
-      <w:bookmarkStart w:id="86" w:name="_Toc420778050"/>
+      </w:pPr>
+      <w:bookmarkStart w:id="87" w:name="_Toc420778050"/>
       <w:r>
         <w:rPr>
           <w:rFonts w:hint="eastAsia"/>
         </w:rPr>
         <w:lastRenderedPageBreak/>
         <w:t>结论</w:t>
-      </w:r>
-      <w:bookmarkEnd w:id="86"/>
-    </w:p>
-    <w:p>
-      <w:pPr>
-        <w:ind w:firstLine="420"/>
-        <w:rPr>
-          <w:rFonts w:hint="eastAsia"/>
-        </w:rPr>
-      </w:pPr>
-      <w:r>
-        <w:rPr>
-          <w:rFonts w:hint="eastAsia"/>
-        </w:rPr>
-        <w:t>我们通过一系列的实验数据比较了</w:t>
-      </w:r>
-      <w:r>
-        <w:rPr>
-          <w:rFonts w:hint="eastAsia"/>
-        </w:rPr>
-        <w:t>Hadoop</w:t>
-      </w:r>
-      <w:r>
-        <w:rPr>
-          <w:rFonts w:hint="eastAsia"/>
-        </w:rPr>
-        <w:t>和</w:t>
-      </w:r>
-      <w:r>
-        <w:rPr>
-          <w:rFonts w:hint="eastAsia"/>
-        </w:rPr>
-        <w:t>MPI</w:t>
-      </w:r>
-      <w:r>
-        <w:rPr>
-          <w:rFonts w:hint="eastAsia"/>
-        </w:rPr>
-        <w:t>并行程序在</w:t>
-      </w:r>
-      <w:r>
-        <w:rPr>
-          <w:rFonts w:hint="eastAsia"/>
-        </w:rPr>
-        <w:t>K-means</w:t>
-      </w:r>
-      <w:r>
-        <w:rPr>
-          <w:rFonts w:hint="eastAsia"/>
-        </w:rPr>
-        <w:t>算法中的性能特点。我们可以得到下面的结论：</w:t>
-      </w:r>
-    </w:p>
-    <w:p>
-      <w:pPr>
-        <w:ind w:firstLine="420"/>
-        <w:rPr>
-          <w:rFonts w:hint="eastAsia"/>
-        </w:rPr>
-      </w:pPr>
-      <w:r>
-        <w:t>从整体来看</w:t>
-      </w:r>
-      <w:r>
-        <w:rPr>
-          <w:rFonts w:hint="eastAsia"/>
-        </w:rPr>
-        <w:t>，</w:t>
-      </w:r>
-      <w:r>
-        <w:t>对于类似</w:t>
-      </w:r>
-      <w:r>
-        <w:t>K-means</w:t>
-      </w:r>
-      <w:r>
-        <w:t>这类需要数次迭代的算法</w:t>
-      </w:r>
-      <w:r>
-        <w:rPr>
-          <w:rFonts w:hint="eastAsia"/>
-        </w:rPr>
-        <w:t>，</w:t>
-      </w:r>
-      <w:r>
-        <w:t>MPI</w:t>
-      </w:r>
-      <w:r>
-        <w:t>相对于</w:t>
-      </w:r>
-      <w:r>
-        <w:t>Hadoop</w:t>
-      </w:r>
-      <w:r>
-        <w:t>有着较大优势</w:t>
-      </w:r>
-      <w:r>
-        <w:rPr>
-          <w:rFonts w:hint="eastAsia"/>
-        </w:rPr>
-        <w:t>，两者有着数十倍的性能差异。</w:t>
-      </w:r>
-    </w:p>
-    <w:p>
-      <w:pPr>
-        <w:ind w:firstLine="420"/>
-        <w:rPr>
-          <w:rFonts w:hint="eastAsia"/>
-        </w:rPr>
-      </w:pPr>
-      <w:r>
-        <w:rPr>
-          <w:rFonts w:hint="eastAsia"/>
-        </w:rPr>
-        <w:t>对于精度提高，</w:t>
-      </w:r>
-      <w:r>
-        <w:rPr>
-          <w:rFonts w:hint="eastAsia"/>
-        </w:rPr>
-        <w:t>MPI</w:t>
-      </w:r>
-      <w:r>
-        <w:rPr>
-          <w:rFonts w:hint="eastAsia"/>
-        </w:rPr>
-        <w:t>和</w:t>
-      </w:r>
-      <w:r>
-        <w:rPr>
-          <w:rFonts w:hint="eastAsia"/>
-        </w:rPr>
-        <w:t>Hadoop</w:t>
-      </w:r>
-      <w:r>
-        <w:rPr>
-          <w:rFonts w:hint="eastAsia"/>
-        </w:rPr>
-        <w:t>所需时间的增加都近似指数增加，但是相对来说</w:t>
-      </w:r>
-      <w:r>
-        <w:rPr>
-          <w:rFonts w:hint="eastAsia"/>
-        </w:rPr>
-        <w:t>MPI</w:t>
-      </w:r>
-      <w:r>
-        <w:rPr>
-          <w:rFonts w:hint="eastAsia"/>
-        </w:rPr>
-        <w:t>的表现更加优异。也就说随着计算精度的提高，</w:t>
-      </w:r>
-      <w:r>
-        <w:rPr>
-          <w:rFonts w:hint="eastAsia"/>
-        </w:rPr>
-        <w:t>MPI</w:t>
-      </w:r>
-      <w:r>
-        <w:rPr>
-          <w:rFonts w:hint="eastAsia"/>
-        </w:rPr>
-        <w:t>相对</w:t>
-      </w:r>
-      <w:r>
-        <w:rPr>
-          <w:rFonts w:hint="eastAsia"/>
-        </w:rPr>
-        <w:t>Hadoop</w:t>
-      </w:r>
-      <w:r>
-        <w:rPr>
-          <w:rFonts w:hint="eastAsia"/>
-        </w:rPr>
-        <w:t>的优势会越来越大。</w:t>
-      </w:r>
-    </w:p>
-    <w:p>
-      <w:pPr>
-        <w:ind w:firstLine="420"/>
-        <w:rPr>
-          <w:rFonts w:hint="eastAsia"/>
-        </w:rPr>
-      </w:pPr>
-      <w:r>
-        <w:rPr>
-          <w:rFonts w:hint="eastAsia"/>
-        </w:rPr>
-        <w:t>对于数据规模的提高，</w:t>
-      </w:r>
-      <w:r>
-        <w:rPr>
-          <w:rFonts w:hint="eastAsia"/>
-        </w:rPr>
-        <w:t>MPI</w:t>
-      </w:r>
-      <w:r>
-        <w:rPr>
-          <w:rFonts w:hint="eastAsia"/>
-        </w:rPr>
-        <w:t>和</w:t>
-      </w:r>
-      <w:r>
-        <w:rPr>
-          <w:rFonts w:hint="eastAsia"/>
-        </w:rPr>
-        <w:t>Hadoop</w:t>
-      </w:r>
-      <w:r>
-        <w:rPr>
-          <w:rFonts w:hint="eastAsia"/>
-        </w:rPr>
-        <w:t>所需时间的增加都近似线性增加，但是</w:t>
-      </w:r>
-      <w:r>
-        <w:rPr>
-          <w:rFonts w:hint="eastAsia"/>
-        </w:rPr>
-        <w:t>Hadoop</w:t>
-      </w:r>
-      <w:r>
-        <w:rPr>
-          <w:rFonts w:hint="eastAsia"/>
-        </w:rPr>
-        <w:t>的表现更加优良，也就说随着数据规模的提高，</w:t>
-      </w:r>
-      <w:r>
-        <w:rPr>
-          <w:rFonts w:hint="eastAsia"/>
-        </w:rPr>
-        <w:t>MPI</w:t>
-      </w:r>
-      <w:r>
-        <w:rPr>
-          <w:rFonts w:hint="eastAsia"/>
-        </w:rPr>
-        <w:t>相对</w:t>
-      </w:r>
-      <w:r>
-        <w:rPr>
-          <w:rFonts w:hint="eastAsia"/>
-        </w:rPr>
-        <w:t>Hadoop</w:t>
-      </w:r>
-      <w:r>
-        <w:rPr>
-          <w:rFonts w:hint="eastAsia"/>
-        </w:rPr>
-        <w:t>的优势会越来越小，甚至被超越。</w:t>
-      </w:r>
-    </w:p>
-    <w:p>
-      <w:pPr>
-        <w:ind w:firstLine="420"/>
-      </w:pPr>
-      <w:r>
-        <w:rPr>
-          <w:rFonts w:hint="eastAsia"/>
-        </w:rPr>
-        <w:t>MPI</w:t>
-      </w:r>
-      <w:r>
-        <w:rPr>
-          <w:rFonts w:hint="eastAsia"/>
-        </w:rPr>
-        <w:t>更加适合搞计算量，低</w:t>
-      </w:r>
-      <w:r>
-        <w:rPr>
-          <w:rFonts w:hint="eastAsia"/>
-        </w:rPr>
-        <w:t>IO</w:t>
-      </w:r>
-      <w:r>
-        <w:rPr>
-          <w:rFonts w:hint="eastAsia"/>
-        </w:rPr>
-        <w:t>的应用，而且在此类应用中，</w:t>
-      </w:r>
-      <w:r>
-        <w:rPr>
-          <w:rFonts w:hint="eastAsia"/>
-        </w:rPr>
-        <w:t>MPI</w:t>
-      </w:r>
-      <w:r>
-        <w:rPr>
-          <w:rFonts w:hint="eastAsia"/>
-        </w:rPr>
-        <w:t>拥有较好的可扩展性，可以通过增加</w:t>
-      </w:r>
-      <w:r>
-        <w:rPr>
-          <w:rFonts w:hint="eastAsia"/>
-        </w:rPr>
-        <w:t>集群规模，线性降低运行时间。</w:t>
-      </w:r>
-    </w:p>
-    <w:p>
-      <w:pPr>
-        <w:pStyle w:val="1"/>
-      </w:pPr>
-      <w:bookmarkStart w:id="87" w:name="_Toc420778051"/>
-      <w:r>
-        <w:t>参考文献</w:t>
-      </w:r>
-      <w:r>
-        <w:rPr>
-          <w:rFonts w:hint="eastAsia"/>
-        </w:rPr>
-        <w:t>：</w:t>
       </w:r>
       <w:bookmarkEnd w:id="87"/>
     </w:p>
     <w:p>
       <w:pPr>
+        <w:ind w:firstLine="420"/>
+      </w:pPr>
+      <w:r>
+        <w:rPr>
+          <w:rFonts w:hint="eastAsia"/>
+        </w:rPr>
+        <w:t>我们通过一系列的实验数据比较了</w:t>
+      </w:r>
+      <w:r>
+        <w:rPr>
+          <w:rFonts w:hint="eastAsia"/>
+        </w:rPr>
+        <w:t>Hadoop</w:t>
+      </w:r>
+      <w:r>
+        <w:rPr>
+          <w:rFonts w:hint="eastAsia"/>
+        </w:rPr>
+        <w:t>和</w:t>
+      </w:r>
+      <w:r>
+        <w:rPr>
+          <w:rFonts w:hint="eastAsia"/>
+        </w:rPr>
+        <w:t>MPI</w:t>
+      </w:r>
+      <w:r>
+        <w:rPr>
+          <w:rFonts w:hint="eastAsia"/>
+        </w:rPr>
+        <w:t>并行程序在</w:t>
+      </w:r>
+      <w:r>
+        <w:rPr>
+          <w:rFonts w:hint="eastAsia"/>
+        </w:rPr>
+        <w:t>K-means</w:t>
+      </w:r>
+      <w:r>
+        <w:rPr>
+          <w:rFonts w:hint="eastAsia"/>
+        </w:rPr>
+        <w:t>算法中的性能特点。我们可以得到下面的结论：</w:t>
+      </w:r>
+    </w:p>
+    <w:p>
+      <w:pPr>
+        <w:ind w:firstLine="420"/>
+      </w:pPr>
+      <w:r>
+        <w:t>从整体来看</w:t>
+      </w:r>
+      <w:r>
+        <w:rPr>
+          <w:rFonts w:hint="eastAsia"/>
+        </w:rPr>
+        <w:t>，</w:t>
+      </w:r>
+      <w:r>
+        <w:t>对于类似</w:t>
+      </w:r>
+      <w:r>
+        <w:t>K-means</w:t>
+      </w:r>
+      <w:r>
+        <w:t>这类需要数次迭代的算法</w:t>
+      </w:r>
+      <w:r>
+        <w:rPr>
+          <w:rFonts w:hint="eastAsia"/>
+        </w:rPr>
+        <w:t>，</w:t>
+      </w:r>
+      <w:r>
+        <w:t>MPI</w:t>
+      </w:r>
+      <w:r>
+        <w:t>相对于</w:t>
+      </w:r>
+      <w:r>
+        <w:t>Hadoop</w:t>
+      </w:r>
+      <w:r>
+        <w:t>有着较大优势</w:t>
+      </w:r>
+      <w:r>
+        <w:rPr>
+          <w:rFonts w:hint="eastAsia"/>
+        </w:rPr>
+        <w:t>，两者有着数十倍的性能差异。</w:t>
+      </w:r>
+    </w:p>
+    <w:p>
+      <w:pPr>
+        <w:ind w:firstLine="420"/>
+      </w:pPr>
+      <w:r>
+        <w:rPr>
+          <w:rFonts w:hint="eastAsia"/>
+        </w:rPr>
+        <w:t>对于精度提高，</w:t>
+      </w:r>
+      <w:r>
+        <w:rPr>
+          <w:rFonts w:hint="eastAsia"/>
+        </w:rPr>
+        <w:t>MPI</w:t>
+      </w:r>
+      <w:r>
+        <w:rPr>
+          <w:rFonts w:hint="eastAsia"/>
+        </w:rPr>
+        <w:t>和</w:t>
+      </w:r>
+      <w:r>
+        <w:rPr>
+          <w:rFonts w:hint="eastAsia"/>
+        </w:rPr>
+        <w:t>Hadoop</w:t>
+      </w:r>
+      <w:r>
+        <w:rPr>
+          <w:rFonts w:hint="eastAsia"/>
+        </w:rPr>
+        <w:t>所需时间的增加都近似指数增加，但是相对来说</w:t>
+      </w:r>
+      <w:r>
+        <w:rPr>
+          <w:rFonts w:hint="eastAsia"/>
+        </w:rPr>
+        <w:t>MPI</w:t>
+      </w:r>
+      <w:r>
+        <w:rPr>
+          <w:rFonts w:hint="eastAsia"/>
+        </w:rPr>
+        <w:t>的表现更加优异。也就说随着计算精度的提高，</w:t>
+      </w:r>
+      <w:r>
+        <w:rPr>
+          <w:rFonts w:hint="eastAsia"/>
+        </w:rPr>
+        <w:t>MPI</w:t>
+      </w:r>
+      <w:r>
+        <w:rPr>
+          <w:rFonts w:hint="eastAsia"/>
+        </w:rPr>
+        <w:t>相对</w:t>
+      </w:r>
+      <w:r>
+        <w:rPr>
+          <w:rFonts w:hint="eastAsia"/>
+        </w:rPr>
+        <w:t>Hadoop</w:t>
+      </w:r>
+      <w:r>
+        <w:rPr>
+          <w:rFonts w:hint="eastAsia"/>
+        </w:rPr>
+        <w:t>的优势会越来越大。</w:t>
+      </w:r>
+    </w:p>
+    <w:p>
+      <w:pPr>
+        <w:ind w:firstLine="420"/>
+      </w:pPr>
+      <w:r>
+        <w:rPr>
+          <w:rFonts w:hint="eastAsia"/>
+        </w:rPr>
+        <w:t>对于数据规模的提高，</w:t>
+      </w:r>
+      <w:r>
+        <w:rPr>
+          <w:rFonts w:hint="eastAsia"/>
+        </w:rPr>
+        <w:t>MPI</w:t>
+      </w:r>
+      <w:r>
+        <w:rPr>
+          <w:rFonts w:hint="eastAsia"/>
+        </w:rPr>
+        <w:t>和</w:t>
+      </w:r>
+      <w:r>
+        <w:rPr>
+          <w:rFonts w:hint="eastAsia"/>
+        </w:rPr>
+        <w:t>Hadoop</w:t>
+      </w:r>
+      <w:r>
+        <w:rPr>
+          <w:rFonts w:hint="eastAsia"/>
+        </w:rPr>
+        <w:t>所需时间的增加都近似线性增加，但是</w:t>
+      </w:r>
+      <w:r>
+        <w:rPr>
+          <w:rFonts w:hint="eastAsia"/>
+        </w:rPr>
+        <w:t>Hadoop</w:t>
+      </w:r>
+      <w:r>
+        <w:rPr>
+          <w:rFonts w:hint="eastAsia"/>
+        </w:rPr>
+        <w:t>的表现更加优良，也就说随着数据规模的提高，</w:t>
+      </w:r>
+      <w:r>
+        <w:rPr>
+          <w:rFonts w:hint="eastAsia"/>
+        </w:rPr>
+        <w:t>MPI</w:t>
+      </w:r>
+      <w:r>
+        <w:rPr>
+          <w:rFonts w:hint="eastAsia"/>
+        </w:rPr>
+        <w:t>相对</w:t>
+      </w:r>
+      <w:r>
+        <w:rPr>
+          <w:rFonts w:hint="eastAsia"/>
+        </w:rPr>
+        <w:t>Hadoop</w:t>
+      </w:r>
+      <w:r>
+        <w:rPr>
+          <w:rFonts w:hint="eastAsia"/>
+        </w:rPr>
+        <w:t>的优势会越来越小，甚至被超越。</w:t>
+      </w:r>
+    </w:p>
+    <w:p>
+      <w:pPr>
+        <w:ind w:firstLine="420"/>
+      </w:pPr>
+      <w:r>
+        <w:rPr>
+          <w:rFonts w:hint="eastAsia"/>
+        </w:rPr>
+        <w:t>MPI</w:t>
+      </w:r>
+      <w:r>
+        <w:rPr>
+          <w:rFonts w:hint="eastAsia"/>
+        </w:rPr>
+        <w:t>更加适合搞计算量，低</w:t>
+      </w:r>
+      <w:r>
+        <w:rPr>
+          <w:rFonts w:hint="eastAsia"/>
+        </w:rPr>
+        <w:t>IO</w:t>
+      </w:r>
+      <w:r>
+        <w:rPr>
+          <w:rFonts w:hint="eastAsia"/>
+        </w:rPr>
+        <w:t>的应用，而且在此类应用中，</w:t>
+      </w:r>
+      <w:r>
+        <w:rPr>
+          <w:rFonts w:hint="eastAsia"/>
+        </w:rPr>
+        <w:t>MPI</w:t>
+      </w:r>
+      <w:r>
+        <w:rPr>
+          <w:rFonts w:hint="eastAsia"/>
+        </w:rPr>
+        <w:t>拥有较好的可扩展性，可以通过增加</w:t>
+      </w:r>
+      <w:r>
+        <w:rPr>
+          <w:rFonts w:hint="eastAsia"/>
+        </w:rPr>
+        <w:t>集群规模，线性降低运行时间。</w:t>
+      </w:r>
+    </w:p>
+    <w:p>
+      <w:pPr>
+        <w:pStyle w:val="1"/>
+      </w:pPr>
+      <w:bookmarkStart w:id="88" w:name="_Toc420778051"/>
+      <w:r>
+        <w:t>参考文献</w:t>
+      </w:r>
+      <w:r>
+        <w:rPr>
+          <w:rFonts w:hint="eastAsia"/>
+        </w:rPr>
+        <w:t>：</w:t>
+      </w:r>
+      <w:bookmarkEnd w:id="88"/>
+    </w:p>
+    <w:p>
+      <w:pPr>
         <w:rPr>
           <w:rFonts w:asciiTheme="minorEastAsia" w:hAnsiTheme="minorEastAsia"/>
           <w:szCs w:val="24"/>
@@ -32309,8 +32499,6 @@
         </w:rPr>
         <w:t>49-50.</w:t>
       </w:r>
-      <w:bookmarkStart w:id="88" w:name="_GoBack"/>
-      <w:bookmarkEnd w:id="88"/>
       <w:proofErr w:type="gramEnd"/>
     </w:p>
     <w:p>
@@ -32857,6 +33045,7 @@
         <w:docPartUnique/>
       </w:docPartObj>
     </w:sdtPr>
+    <w:sdtEndPr/>
     <w:sdtContent>
       <w:p>
         <w:pPr>
@@ -32877,7 +33066,7 @@
             <w:noProof/>
             <w:lang w:val="zh-CN"/>
           </w:rPr>
-          <w:t>26</w:t>
+          <w:t>15</w:t>
         </w:r>
         <w:r>
           <w:fldChar w:fldCharType="end"/>
@@ -35007,6 +35196,119 @@
     </w:lvl>
   </w:abstractNum>
   <w:abstractNum w:abstractNumId="23">
+    <w:nsid w:val="37307043"/>
+    <w:multiLevelType w:val="hybridMultilevel"/>
+    <w:tmpl w:val="1638AC26"/>
+    <w:lvl w:ilvl="0" w:tplc="04090001">
+      <w:start w:val="1"/>
+      <w:numFmt w:val="bullet"/>
+      <w:lvlText w:val=""/>
+      <w:lvlJc w:val="left"/>
+      <w:pPr>
+        <w:ind w:left="840" w:hanging="420"/>
+      </w:pPr>
+      <w:rPr>
+        <w:rFonts w:ascii="Wingdings" w:hAnsi="Wingdings" w:hint="default"/>
+      </w:rPr>
+    </w:lvl>
+    <w:lvl w:ilvl="1" w:tplc="04090003" w:tentative="1">
+      <w:start w:val="1"/>
+      <w:numFmt w:val="bullet"/>
+      <w:lvlText w:val=""/>
+      <w:lvlJc w:val="left"/>
+      <w:pPr>
+        <w:ind w:left="1260" w:hanging="420"/>
+      </w:pPr>
+      <w:rPr>
+        <w:rFonts w:ascii="Wingdings" w:hAnsi="Wingdings" w:hint="default"/>
+      </w:rPr>
+    </w:lvl>
+    <w:lvl w:ilvl="2" w:tplc="04090005" w:tentative="1">
+      <w:start w:val="1"/>
+      <w:numFmt w:val="bullet"/>
+      <w:lvlText w:val=""/>
+      <w:lvlJc w:val="left"/>
+      <w:pPr>
+        <w:ind w:left="1680" w:hanging="420"/>
+      </w:pPr>
+      <w:rPr>
+        <w:rFonts w:ascii="Wingdings" w:hAnsi="Wingdings" w:hint="default"/>
+      </w:rPr>
+    </w:lvl>
+    <w:lvl w:ilvl="3" w:tplc="04090001" w:tentative="1">
+      <w:start w:val="1"/>
+      <w:numFmt w:val="bullet"/>
+      <w:lvlText w:val=""/>
+      <w:lvlJc w:val="left"/>
+      <w:pPr>
+        <w:ind w:left="2100" w:hanging="420"/>
+      </w:pPr>
+      <w:rPr>
+        <w:rFonts w:ascii="Wingdings" w:hAnsi="Wingdings" w:hint="default"/>
+      </w:rPr>
+    </w:lvl>
+    <w:lvl w:ilvl="4" w:tplc="04090003" w:tentative="1">
+      <w:start w:val="1"/>
+      <w:numFmt w:val="bullet"/>
+      <w:lvlText w:val=""/>
+      <w:lvlJc w:val="left"/>
+      <w:pPr>
+        <w:ind w:left="2520" w:hanging="420"/>
+      </w:pPr>
+      <w:rPr>
+        <w:rFonts w:ascii="Wingdings" w:hAnsi="Wingdings" w:hint="default"/>
+      </w:rPr>
+    </w:lvl>
+    <w:lvl w:ilvl="5" w:tplc="04090005" w:tentative="1">
+      <w:start w:val="1"/>
+      <w:numFmt w:val="bullet"/>
+      <w:lvlText w:val=""/>
+      <w:lvlJc w:val="left"/>
+      <w:pPr>
+        <w:ind w:left="2940" w:hanging="420"/>
+      </w:pPr>
+      <w:rPr>
+        <w:rFonts w:ascii="Wingdings" w:hAnsi="Wingdings" w:hint="default"/>
+      </w:rPr>
+    </w:lvl>
+    <w:lvl w:ilvl="6" w:tplc="04090001" w:tentative="1">
+      <w:start w:val="1"/>
+      <w:numFmt w:val="bullet"/>
+      <w:lvlText w:val=""/>
+      <w:lvlJc w:val="left"/>
+      <w:pPr>
+        <w:ind w:left="3360" w:hanging="420"/>
+      </w:pPr>
+      <w:rPr>
+        <w:rFonts w:ascii="Wingdings" w:hAnsi="Wingdings" w:hint="default"/>
+      </w:rPr>
+    </w:lvl>
+    <w:lvl w:ilvl="7" w:tplc="04090003" w:tentative="1">
+      <w:start w:val="1"/>
+      <w:numFmt w:val="bullet"/>
+      <w:lvlText w:val=""/>
+      <w:lvlJc w:val="left"/>
+      <w:pPr>
+        <w:ind w:left="3780" w:hanging="420"/>
+      </w:pPr>
+      <w:rPr>
+        <w:rFonts w:ascii="Wingdings" w:hAnsi="Wingdings" w:hint="default"/>
+      </w:rPr>
+    </w:lvl>
+    <w:lvl w:ilvl="8" w:tplc="04090005" w:tentative="1">
+      <w:start w:val="1"/>
+      <w:numFmt w:val="bullet"/>
+      <w:lvlText w:val=""/>
+      <w:lvlJc w:val="left"/>
+      <w:pPr>
+        <w:ind w:left="4200" w:hanging="420"/>
+      </w:pPr>
+      <w:rPr>
+        <w:rFonts w:ascii="Wingdings" w:hAnsi="Wingdings" w:hint="default"/>
+      </w:rPr>
+    </w:lvl>
+  </w:abstractNum>
+  <w:abstractNum w:abstractNumId="24">
     <w:nsid w:val="390C336B"/>
     <w:multiLevelType w:val="hybridMultilevel"/>
     <w:tmpl w:val="75165D0C"/>
@@ -35095,7 +35397,7 @@
       </w:pPr>
     </w:lvl>
   </w:abstractNum>
-  <w:abstractNum w:abstractNumId="24">
+  <w:abstractNum w:abstractNumId="25">
     <w:nsid w:val="39A94B3A"/>
     <w:multiLevelType w:val="hybridMultilevel"/>
     <w:tmpl w:val="7F988678"/>
@@ -35208,7 +35510,7 @@
       </w:rPr>
     </w:lvl>
   </w:abstractNum>
-  <w:abstractNum w:abstractNumId="25">
+  <w:abstractNum w:abstractNumId="26">
     <w:nsid w:val="3A4770C3"/>
     <w:multiLevelType w:val="hybridMultilevel"/>
     <w:tmpl w:val="EBDCEFBE"/>
@@ -35294,7 +35596,7 @@
       </w:pPr>
     </w:lvl>
   </w:abstractNum>
-  <w:abstractNum w:abstractNumId="26">
+  <w:abstractNum w:abstractNumId="27">
     <w:nsid w:val="3C205801"/>
     <w:multiLevelType w:val="hybridMultilevel"/>
     <w:tmpl w:val="B55C3326"/>
@@ -35380,7 +35682,7 @@
       </w:pPr>
     </w:lvl>
   </w:abstractNum>
-  <w:abstractNum w:abstractNumId="27">
+  <w:abstractNum w:abstractNumId="28">
     <w:nsid w:val="3C525589"/>
     <w:multiLevelType w:val="multilevel"/>
     <w:tmpl w:val="0409001D"/>
@@ -35466,7 +35768,7 @@
       </w:pPr>
     </w:lvl>
   </w:abstractNum>
-  <w:abstractNum w:abstractNumId="28">
+  <w:abstractNum w:abstractNumId="29">
     <w:nsid w:val="3DDE1DDF"/>
     <w:multiLevelType w:val="multilevel"/>
     <w:tmpl w:val="0409001D"/>
@@ -35552,7 +35854,7 @@
       </w:pPr>
     </w:lvl>
   </w:abstractNum>
-  <w:abstractNum w:abstractNumId="29">
+  <w:abstractNum w:abstractNumId="30">
     <w:nsid w:val="44F70C75"/>
     <w:multiLevelType w:val="hybridMultilevel"/>
     <w:tmpl w:val="46FA61E8"/>
@@ -35638,7 +35940,7 @@
       </w:pPr>
     </w:lvl>
   </w:abstractNum>
-  <w:abstractNum w:abstractNumId="30">
+  <w:abstractNum w:abstractNumId="31">
     <w:nsid w:val="4F860760"/>
     <w:multiLevelType w:val="hybridMultilevel"/>
     <w:tmpl w:val="507E890A"/>
@@ -35724,7 +36026,7 @@
       </w:pPr>
     </w:lvl>
   </w:abstractNum>
-  <w:abstractNum w:abstractNumId="31">
+  <w:abstractNum w:abstractNumId="32">
     <w:nsid w:val="51E20399"/>
     <w:multiLevelType w:val="hybridMultilevel"/>
     <w:tmpl w:val="8DEE6962"/>
@@ -35810,7 +36112,7 @@
       </w:pPr>
     </w:lvl>
   </w:abstractNum>
-  <w:abstractNum w:abstractNumId="32">
+  <w:abstractNum w:abstractNumId="33">
     <w:nsid w:val="55A724FD"/>
     <w:multiLevelType w:val="multilevel"/>
     <w:tmpl w:val="0409001D"/>
@@ -35896,7 +36198,7 @@
       </w:pPr>
     </w:lvl>
   </w:abstractNum>
-  <w:abstractNum w:abstractNumId="33">
+  <w:abstractNum w:abstractNumId="34">
     <w:nsid w:val="5E98295D"/>
     <w:multiLevelType w:val="hybridMultilevel"/>
     <w:tmpl w:val="4B961A7C"/>
@@ -35985,7 +36287,7 @@
       </w:pPr>
     </w:lvl>
   </w:abstractNum>
-  <w:abstractNum w:abstractNumId="34">
+  <w:abstractNum w:abstractNumId="35">
     <w:nsid w:val="5F057C54"/>
     <w:multiLevelType w:val="multilevel"/>
     <w:tmpl w:val="0409001D"/>
@@ -36071,7 +36373,7 @@
       </w:pPr>
     </w:lvl>
   </w:abstractNum>
-  <w:abstractNum w:abstractNumId="35">
+  <w:abstractNum w:abstractNumId="36">
     <w:nsid w:val="617A5CA7"/>
     <w:multiLevelType w:val="multilevel"/>
     <w:tmpl w:val="0409001D"/>
@@ -36157,7 +36459,7 @@
       </w:pPr>
     </w:lvl>
   </w:abstractNum>
-  <w:abstractNum w:abstractNumId="36">
+  <w:abstractNum w:abstractNumId="37">
     <w:nsid w:val="64166E43"/>
     <w:multiLevelType w:val="hybridMultilevel"/>
     <w:tmpl w:val="C48A856C"/>
@@ -36243,7 +36545,7 @@
       </w:pPr>
     </w:lvl>
   </w:abstractNum>
-  <w:abstractNum w:abstractNumId="37">
+  <w:abstractNum w:abstractNumId="38">
     <w:nsid w:val="65BF13D2"/>
     <w:multiLevelType w:val="multilevel"/>
     <w:tmpl w:val="0409001D"/>
@@ -36329,7 +36631,7 @@
       </w:pPr>
     </w:lvl>
   </w:abstractNum>
-  <w:abstractNum w:abstractNumId="38">
+  <w:abstractNum w:abstractNumId="39">
     <w:nsid w:val="66A1714B"/>
     <w:multiLevelType w:val="multilevel"/>
     <w:tmpl w:val="0409001D"/>
@@ -36415,7 +36717,7 @@
       </w:pPr>
     </w:lvl>
   </w:abstractNum>
-  <w:abstractNum w:abstractNumId="39">
+  <w:abstractNum w:abstractNumId="40">
     <w:nsid w:val="684E3484"/>
     <w:multiLevelType w:val="hybridMultilevel"/>
     <w:tmpl w:val="E6A87D50"/>
@@ -36501,7 +36803,7 @@
       </w:pPr>
     </w:lvl>
   </w:abstractNum>
-  <w:abstractNum w:abstractNumId="40">
+  <w:abstractNum w:abstractNumId="41">
     <w:nsid w:val="6AC02319"/>
     <w:multiLevelType w:val="hybridMultilevel"/>
     <w:tmpl w:val="5622D46A"/>
@@ -36587,7 +36889,7 @@
       </w:pPr>
     </w:lvl>
   </w:abstractNum>
-  <w:abstractNum w:abstractNumId="41">
+  <w:abstractNum w:abstractNumId="42">
     <w:nsid w:val="6BC82A4E"/>
     <w:multiLevelType w:val="multilevel"/>
     <w:tmpl w:val="0409001D"/>
@@ -36673,7 +36975,7 @@
       </w:pPr>
     </w:lvl>
   </w:abstractNum>
-  <w:abstractNum w:abstractNumId="42">
+  <w:abstractNum w:abstractNumId="43">
     <w:nsid w:val="6D1B7826"/>
     <w:multiLevelType w:val="hybridMultilevel"/>
     <w:tmpl w:val="44782980"/>
@@ -36759,7 +37061,7 @@
       </w:pPr>
     </w:lvl>
   </w:abstractNum>
-  <w:abstractNum w:abstractNumId="43">
+  <w:abstractNum w:abstractNumId="44">
     <w:nsid w:val="70757A9B"/>
     <w:multiLevelType w:val="hybridMultilevel"/>
     <w:tmpl w:val="A09639C4"/>
@@ -36845,7 +37147,7 @@
       </w:pPr>
     </w:lvl>
   </w:abstractNum>
-  <w:abstractNum w:abstractNumId="44">
+  <w:abstractNum w:abstractNumId="45">
     <w:nsid w:val="7139715D"/>
     <w:multiLevelType w:val="hybridMultilevel"/>
     <w:tmpl w:val="7E32B926"/>
@@ -36931,7 +37233,7 @@
       </w:pPr>
     </w:lvl>
   </w:abstractNum>
-  <w:abstractNum w:abstractNumId="45">
+  <w:abstractNum w:abstractNumId="46">
     <w:nsid w:val="763A4DDF"/>
     <w:multiLevelType w:val="hybridMultilevel"/>
     <w:tmpl w:val="35AEAD24"/>
@@ -37020,7 +37322,7 @@
       </w:pPr>
     </w:lvl>
   </w:abstractNum>
-  <w:abstractNum w:abstractNumId="46">
+  <w:abstractNum w:abstractNumId="47">
     <w:nsid w:val="77D44051"/>
     <w:multiLevelType w:val="hybridMultilevel"/>
     <w:tmpl w:val="4D1205A8"/>
@@ -37106,7 +37408,7 @@
       </w:pPr>
     </w:lvl>
   </w:abstractNum>
-  <w:abstractNum w:abstractNumId="47">
+  <w:abstractNum w:abstractNumId="48">
     <w:nsid w:val="7CC30D26"/>
     <w:multiLevelType w:val="multilevel"/>
     <w:tmpl w:val="0409001D"/>
@@ -37192,7 +37494,7 @@
       </w:pPr>
     </w:lvl>
   </w:abstractNum>
-  <w:abstractNum w:abstractNumId="48">
+  <w:abstractNum w:abstractNumId="49">
     <w:nsid w:val="7F0D6C6E"/>
     <w:multiLevelType w:val="multilevel"/>
     <w:tmpl w:val="0409001D"/>
@@ -37279,10 +37581,10 @@
     </w:lvl>
   </w:abstractNum>
   <w:num w:numId="1">
-    <w:abstractNumId w:val="36"/>
+    <w:abstractNumId w:val="37"/>
   </w:num>
   <w:num w:numId="2">
-    <w:abstractNumId w:val="45"/>
+    <w:abstractNumId w:val="46"/>
   </w:num>
   <w:num w:numId="3">
     <w:abstractNumId w:val="15"/>
@@ -37300,7 +37602,7 @@
     <w:abstractNumId w:val="6"/>
   </w:num>
   <w:num w:numId="8">
-    <w:abstractNumId w:val="24"/>
+    <w:abstractNumId w:val="25"/>
   </w:num>
   <w:num w:numId="9">
     <w:abstractNumId w:val="10"/>
@@ -37312,34 +37614,34 @@
     <w:abstractNumId w:val="8"/>
   </w:num>
   <w:num w:numId="12">
-    <w:abstractNumId w:val="33"/>
+    <w:abstractNumId w:val="34"/>
   </w:num>
   <w:num w:numId="13">
-    <w:abstractNumId w:val="42"/>
+    <w:abstractNumId w:val="43"/>
   </w:num>
   <w:num w:numId="14">
-    <w:abstractNumId w:val="40"/>
+    <w:abstractNumId w:val="41"/>
   </w:num>
   <w:num w:numId="15">
     <w:abstractNumId w:val="9"/>
   </w:num>
   <w:num w:numId="16">
-    <w:abstractNumId w:val="28"/>
+    <w:abstractNumId w:val="29"/>
   </w:num>
   <w:num w:numId="17">
     <w:abstractNumId w:val="0"/>
   </w:num>
   <w:num w:numId="18">
-    <w:abstractNumId w:val="47"/>
+    <w:abstractNumId w:val="48"/>
   </w:num>
   <w:num w:numId="19">
-    <w:abstractNumId w:val="26"/>
+    <w:abstractNumId w:val="27"/>
   </w:num>
   <w:num w:numId="20">
     <w:abstractNumId w:val="13"/>
   </w:num>
   <w:num w:numId="21">
-    <w:abstractNumId w:val="23"/>
+    <w:abstractNumId w:val="24"/>
   </w:num>
   <w:num w:numId="22">
     <w:abstractNumId w:val="2"/>
@@ -37351,34 +37653,34 @@
     <w:abstractNumId w:val="5"/>
   </w:num>
   <w:num w:numId="25">
-    <w:abstractNumId w:val="31"/>
+    <w:abstractNumId w:val="32"/>
   </w:num>
   <w:num w:numId="26">
     <w:abstractNumId w:val="20"/>
   </w:num>
   <w:num w:numId="27">
-    <w:abstractNumId w:val="43"/>
+    <w:abstractNumId w:val="44"/>
   </w:num>
   <w:num w:numId="28">
-    <w:abstractNumId w:val="46"/>
+    <w:abstractNumId w:val="47"/>
   </w:num>
   <w:num w:numId="29">
-    <w:abstractNumId w:val="29"/>
+    <w:abstractNumId w:val="30"/>
   </w:num>
   <w:num w:numId="30">
-    <w:abstractNumId w:val="25"/>
+    <w:abstractNumId w:val="26"/>
   </w:num>
   <w:num w:numId="31">
-    <w:abstractNumId w:val="30"/>
+    <w:abstractNumId w:val="31"/>
   </w:num>
   <w:num w:numId="32">
     <w:abstractNumId w:val="7"/>
   </w:num>
   <w:num w:numId="33">
-    <w:abstractNumId w:val="44"/>
+    <w:abstractNumId w:val="45"/>
   </w:num>
   <w:num w:numId="34">
-    <w:abstractNumId w:val="39"/>
+    <w:abstractNumId w:val="40"/>
   </w:num>
   <w:num w:numId="35">
     <w:abstractNumId w:val="17"/>
@@ -37399,31 +37701,34 @@
     <w:abstractNumId w:val="4"/>
   </w:num>
   <w:num w:numId="41">
-    <w:abstractNumId w:val="27"/>
+    <w:abstractNumId w:val="28"/>
   </w:num>
   <w:num w:numId="42">
-    <w:abstractNumId w:val="37"/>
+    <w:abstractNumId w:val="38"/>
   </w:num>
   <w:num w:numId="43">
-    <w:abstractNumId w:val="38"/>
+    <w:abstractNumId w:val="39"/>
   </w:num>
   <w:num w:numId="44">
-    <w:abstractNumId w:val="48"/>
+    <w:abstractNumId w:val="49"/>
   </w:num>
   <w:num w:numId="45">
-    <w:abstractNumId w:val="34"/>
+    <w:abstractNumId w:val="35"/>
   </w:num>
   <w:num w:numId="46">
-    <w:abstractNumId w:val="32"/>
+    <w:abstractNumId w:val="33"/>
   </w:num>
   <w:num w:numId="47">
-    <w:abstractNumId w:val="41"/>
+    <w:abstractNumId w:val="42"/>
   </w:num>
   <w:num w:numId="48">
-    <w:abstractNumId w:val="35"/>
+    <w:abstractNumId w:val="36"/>
   </w:num>
   <w:num w:numId="49">
     <w:abstractNumId w:val="16"/>
+  </w:num>
+  <w:num w:numId="50">
+    <w:abstractNumId w:val="23"/>
   </w:num>
 </w:numbering>
 </file>
@@ -37666,6 +37971,7 @@
   <w:style w:type="character" w:default="1" w:styleId="a0">
     <w:name w:val="Default Paragraph Font"/>
     <w:uiPriority w:val="1"/>
+    <w:semiHidden/>
     <w:unhideWhenUsed/>
   </w:style>
   <w:style w:type="table" w:default="1" w:styleId="a1">
@@ -38441,6 +38747,7 @@
   <w:style w:type="character" w:default="1" w:styleId="a0">
     <w:name w:val="Default Paragraph Font"/>
     <w:uiPriority w:val="1"/>
+    <w:semiHidden/>
     <w:unhideWhenUsed/>
   </w:style>
   <w:style w:type="table" w:default="1" w:styleId="a1">
@@ -39260,11 +39567,11 @@
         </c:dLbls>
         <c:marker val="1"/>
         <c:smooth val="0"/>
-        <c:axId val="209832192"/>
-        <c:axId val="209838464"/>
+        <c:axId val="278706816"/>
+        <c:axId val="278742144"/>
       </c:lineChart>
       <c:catAx>
-        <c:axId val="209832192"/>
+        <c:axId val="278706816"/>
         <c:scaling>
           <c:orientation val="minMax"/>
         </c:scaling>
@@ -39300,7 +39607,7 @@
         <c:majorTickMark val="out"/>
         <c:minorTickMark val="none"/>
         <c:tickLblPos val="nextTo"/>
-        <c:crossAx val="209838464"/>
+        <c:crossAx val="278742144"/>
         <c:crosses val="autoZero"/>
         <c:auto val="1"/>
         <c:lblAlgn val="ctr"/>
@@ -39308,7 +39615,7 @@
         <c:noMultiLvlLbl val="0"/>
       </c:catAx>
       <c:valAx>
-        <c:axId val="209838464"/>
+        <c:axId val="278742144"/>
         <c:scaling>
           <c:orientation val="minMax"/>
         </c:scaling>
@@ -39342,7 +39649,7 @@
         <c:majorTickMark val="out"/>
         <c:minorTickMark val="none"/>
         <c:tickLblPos val="nextTo"/>
-        <c:crossAx val="209832192"/>
+        <c:crossAx val="278706816"/>
         <c:crosses val="autoZero"/>
         <c:crossBetween val="between"/>
       </c:valAx>
@@ -39703,11 +40010,11 @@
         </c:dLbls>
         <c:marker val="1"/>
         <c:smooth val="0"/>
-        <c:axId val="422482688"/>
-        <c:axId val="422484608"/>
+        <c:axId val="278330752"/>
+        <c:axId val="278464000"/>
       </c:lineChart>
       <c:catAx>
-        <c:axId val="422482688"/>
+        <c:axId val="278330752"/>
         <c:scaling>
           <c:orientation val="minMax"/>
         </c:scaling>
@@ -39743,7 +40050,7 @@
         <c:majorTickMark val="out"/>
         <c:minorTickMark val="none"/>
         <c:tickLblPos val="nextTo"/>
-        <c:crossAx val="422484608"/>
+        <c:crossAx val="278464000"/>
         <c:crosses val="autoZero"/>
         <c:auto val="1"/>
         <c:lblAlgn val="ctr"/>
@@ -39751,7 +40058,7 @@
         <c:noMultiLvlLbl val="0"/>
       </c:catAx>
       <c:valAx>
-        <c:axId val="422484608"/>
+        <c:axId val="278464000"/>
         <c:scaling>
           <c:logBase val="2"/>
           <c:orientation val="minMax"/>
@@ -39798,7 +40105,7 @@
         <c:majorTickMark val="out"/>
         <c:minorTickMark val="none"/>
         <c:tickLblPos val="nextTo"/>
-        <c:crossAx val="422482688"/>
+        <c:crossAx val="278330752"/>
         <c:crosses val="autoZero"/>
         <c:crossBetween val="between"/>
       </c:valAx>
@@ -39997,11 +40304,11 @@
           <c:showBubbleSize val="0"/>
         </c:dLbls>
         <c:gapWidth val="150"/>
-        <c:axId val="426299776"/>
-        <c:axId val="426301696"/>
+        <c:axId val="278497920"/>
+        <c:axId val="278508288"/>
       </c:barChart>
       <c:catAx>
-        <c:axId val="426299776"/>
+        <c:axId val="278497920"/>
         <c:scaling>
           <c:orientation val="minMax"/>
         </c:scaling>
@@ -40037,7 +40344,7 @@
         <c:majorTickMark val="out"/>
         <c:minorTickMark val="none"/>
         <c:tickLblPos val="nextTo"/>
-        <c:crossAx val="426301696"/>
+        <c:crossAx val="278508288"/>
         <c:crosses val="autoZero"/>
         <c:auto val="1"/>
         <c:lblAlgn val="ctr"/>
@@ -40045,7 +40352,7 @@
         <c:noMultiLvlLbl val="0"/>
       </c:catAx>
       <c:valAx>
-        <c:axId val="426301696"/>
+        <c:axId val="278508288"/>
         <c:scaling>
           <c:orientation val="minMax"/>
           <c:max val="50000"/>
@@ -40057,7 +40364,7 @@
         <c:majorTickMark val="out"/>
         <c:minorTickMark val="none"/>
         <c:tickLblPos val="nextTo"/>
-        <c:crossAx val="426299776"/>
+        <c:crossAx val="278497920"/>
         <c:crosses val="autoZero"/>
         <c:crossBetween val="between"/>
         <c:dispUnits>
@@ -40237,11 +40544,11 @@
         </c:dLbls>
         <c:marker val="1"/>
         <c:smooth val="0"/>
-        <c:axId val="427117184"/>
-        <c:axId val="427119360"/>
+        <c:axId val="278603264"/>
+        <c:axId val="278605184"/>
       </c:lineChart>
       <c:catAx>
-        <c:axId val="427117184"/>
+        <c:axId val="278603264"/>
         <c:scaling>
           <c:orientation val="minMax"/>
         </c:scaling>
@@ -40277,7 +40584,7 @@
         <c:majorTickMark val="out"/>
         <c:minorTickMark val="none"/>
         <c:tickLblPos val="nextTo"/>
-        <c:crossAx val="427119360"/>
+        <c:crossAx val="278605184"/>
         <c:crosses val="autoZero"/>
         <c:auto val="1"/>
         <c:lblAlgn val="ctr"/>
@@ -40285,7 +40592,7 @@
         <c:noMultiLvlLbl val="0"/>
       </c:catAx>
       <c:valAx>
-        <c:axId val="427119360"/>
+        <c:axId val="278605184"/>
         <c:scaling>
           <c:orientation val="minMax"/>
         </c:scaling>
@@ -40322,7 +40629,7 @@
         <c:majorTickMark val="out"/>
         <c:minorTickMark val="none"/>
         <c:tickLblPos val="nextTo"/>
-        <c:crossAx val="427117184"/>
+        <c:crossAx val="278603264"/>
         <c:crosses val="autoZero"/>
         <c:crossBetween val="between"/>
       </c:valAx>
@@ -40465,11 +40772,11 @@
         </c:dLbls>
         <c:marker val="1"/>
         <c:smooth val="0"/>
-        <c:axId val="434640000"/>
-        <c:axId val="434641920"/>
+        <c:axId val="278638592"/>
+        <c:axId val="278640512"/>
       </c:lineChart>
       <c:catAx>
-        <c:axId val="434640000"/>
+        <c:axId val="278638592"/>
         <c:scaling>
           <c:orientation val="minMax"/>
         </c:scaling>
@@ -40505,7 +40812,7 @@
         <c:majorTickMark val="out"/>
         <c:minorTickMark val="none"/>
         <c:tickLblPos val="nextTo"/>
-        <c:crossAx val="434641920"/>
+        <c:crossAx val="278640512"/>
         <c:crosses val="autoZero"/>
         <c:auto val="1"/>
         <c:lblAlgn val="ctr"/>
@@ -40513,7 +40820,7 @@
         <c:noMultiLvlLbl val="0"/>
       </c:catAx>
       <c:valAx>
-        <c:axId val="434641920"/>
+        <c:axId val="278640512"/>
         <c:scaling>
           <c:orientation val="minMax"/>
         </c:scaling>
@@ -40550,7 +40857,7 @@
         <c:majorTickMark val="out"/>
         <c:minorTickMark val="none"/>
         <c:tickLblPos val="nextTo"/>
-        <c:crossAx val="434640000"/>
+        <c:crossAx val="278638592"/>
         <c:crosses val="autoZero"/>
         <c:crossBetween val="between"/>
       </c:valAx>
@@ -40808,11 +41115,11 @@
         </c:dLbls>
         <c:marker val="1"/>
         <c:smooth val="0"/>
-        <c:axId val="210508032"/>
-        <c:axId val="210510208"/>
+        <c:axId val="209192064"/>
+        <c:axId val="209193984"/>
       </c:lineChart>
       <c:catAx>
-        <c:axId val="210508032"/>
+        <c:axId val="209192064"/>
         <c:scaling>
           <c:orientation val="minMax"/>
         </c:scaling>
@@ -40848,7 +41155,7 @@
         <c:majorTickMark val="out"/>
         <c:minorTickMark val="none"/>
         <c:tickLblPos val="nextTo"/>
-        <c:crossAx val="210510208"/>
+        <c:crossAx val="209193984"/>
         <c:crosses val="autoZero"/>
         <c:auto val="1"/>
         <c:lblAlgn val="ctr"/>
@@ -40856,7 +41163,7 @@
         <c:noMultiLvlLbl val="0"/>
       </c:catAx>
       <c:valAx>
-        <c:axId val="210510208"/>
+        <c:axId val="209193984"/>
         <c:scaling>
           <c:orientation val="minMax"/>
         </c:scaling>
@@ -40898,7 +41205,7 @@
         <c:majorTickMark val="out"/>
         <c:minorTickMark val="none"/>
         <c:tickLblPos val="nextTo"/>
-        <c:crossAx val="210508032"/>
+        <c:crossAx val="209192064"/>
         <c:crosses val="autoZero"/>
         <c:crossBetween val="between"/>
       </c:valAx>
@@ -41165,11 +41472,11 @@
         </c:dLbls>
         <c:marker val="1"/>
         <c:smooth val="0"/>
-        <c:axId val="210524416"/>
-        <c:axId val="210534784"/>
+        <c:axId val="209208448"/>
+        <c:axId val="209210368"/>
       </c:lineChart>
       <c:catAx>
-        <c:axId val="210524416"/>
+        <c:axId val="209208448"/>
         <c:scaling>
           <c:orientation val="minMax"/>
         </c:scaling>
@@ -41205,7 +41512,7 @@
         <c:majorTickMark val="out"/>
         <c:minorTickMark val="none"/>
         <c:tickLblPos val="nextTo"/>
-        <c:crossAx val="210534784"/>
+        <c:crossAx val="209210368"/>
         <c:crosses val="autoZero"/>
         <c:auto val="1"/>
         <c:lblAlgn val="ctr"/>
@@ -41213,7 +41520,7 @@
         <c:noMultiLvlLbl val="0"/>
       </c:catAx>
       <c:valAx>
-        <c:axId val="210534784"/>
+        <c:axId val="209210368"/>
         <c:scaling>
           <c:logBase val="2"/>
           <c:orientation val="minMax"/>
@@ -41260,7 +41567,7 @@
         <c:majorTickMark val="out"/>
         <c:minorTickMark val="none"/>
         <c:tickLblPos val="nextTo"/>
-        <c:crossAx val="210524416"/>
+        <c:crossAx val="209208448"/>
         <c:crosses val="autoZero"/>
         <c:crossBetween val="between"/>
       </c:valAx>
@@ -41695,11 +42002,11 @@
         </c:dLbls>
         <c:marker val="1"/>
         <c:smooth val="0"/>
-        <c:axId val="210563840"/>
-        <c:axId val="210565760"/>
+        <c:axId val="209243520"/>
+        <c:axId val="209249792"/>
       </c:lineChart>
       <c:catAx>
-        <c:axId val="210563840"/>
+        <c:axId val="209243520"/>
         <c:scaling>
           <c:orientation val="minMax"/>
         </c:scaling>
@@ -41735,7 +42042,7 @@
         <c:majorTickMark val="out"/>
         <c:minorTickMark val="none"/>
         <c:tickLblPos val="nextTo"/>
-        <c:crossAx val="210565760"/>
+        <c:crossAx val="209249792"/>
         <c:crosses val="autoZero"/>
         <c:auto val="1"/>
         <c:lblAlgn val="ctr"/>
@@ -41743,7 +42050,7 @@
         <c:noMultiLvlLbl val="0"/>
       </c:catAx>
       <c:valAx>
-        <c:axId val="210565760"/>
+        <c:axId val="209249792"/>
         <c:scaling>
           <c:orientation val="minMax"/>
         </c:scaling>
@@ -41785,7 +42092,7 @@
         <c:majorTickMark val="out"/>
         <c:minorTickMark val="none"/>
         <c:tickLblPos val="nextTo"/>
-        <c:crossAx val="210563840"/>
+        <c:crossAx val="209243520"/>
         <c:crosses val="autoZero"/>
         <c:crossBetween val="between"/>
       </c:valAx>
@@ -42174,11 +42481,11 @@
         </c:dLbls>
         <c:marker val="1"/>
         <c:smooth val="0"/>
-        <c:axId val="212232448"/>
-        <c:axId val="212234624"/>
+        <c:axId val="278013056"/>
+        <c:axId val="278014976"/>
       </c:lineChart>
       <c:catAx>
-        <c:axId val="212232448"/>
+        <c:axId val="278013056"/>
         <c:scaling>
           <c:orientation val="minMax"/>
         </c:scaling>
@@ -42213,7 +42520,7 @@
         <c:majorTickMark val="out"/>
         <c:minorTickMark val="none"/>
         <c:tickLblPos val="nextTo"/>
-        <c:crossAx val="212234624"/>
+        <c:crossAx val="278014976"/>
         <c:crosses val="autoZero"/>
         <c:auto val="1"/>
         <c:lblAlgn val="ctr"/>
@@ -42221,7 +42528,7 @@
         <c:noMultiLvlLbl val="0"/>
       </c:catAx>
       <c:valAx>
-        <c:axId val="212234624"/>
+        <c:axId val="278014976"/>
         <c:scaling>
           <c:orientation val="minMax"/>
         </c:scaling>
@@ -42263,7 +42570,7 @@
         <c:majorTickMark val="out"/>
         <c:minorTickMark val="none"/>
         <c:tickLblPos val="nextTo"/>
-        <c:crossAx val="212232448"/>
+        <c:crossAx val="278013056"/>
         <c:crosses val="autoZero"/>
         <c:crossBetween val="between"/>
       </c:valAx>
@@ -42680,11 +42987,11 @@
         </c:dLbls>
         <c:marker val="1"/>
         <c:smooth val="0"/>
-        <c:axId val="214389504"/>
-        <c:axId val="214391424"/>
+        <c:axId val="278052224"/>
+        <c:axId val="278062592"/>
       </c:lineChart>
       <c:catAx>
-        <c:axId val="214389504"/>
+        <c:axId val="278052224"/>
         <c:scaling>
           <c:orientation val="minMax"/>
         </c:scaling>
@@ -42720,7 +43027,7 @@
         <c:majorTickMark val="out"/>
         <c:minorTickMark val="none"/>
         <c:tickLblPos val="nextTo"/>
-        <c:crossAx val="214391424"/>
+        <c:crossAx val="278062592"/>
         <c:crosses val="autoZero"/>
         <c:auto val="1"/>
         <c:lblAlgn val="ctr"/>
@@ -42728,7 +43035,7 @@
         <c:noMultiLvlLbl val="0"/>
       </c:catAx>
       <c:valAx>
-        <c:axId val="214391424"/>
+        <c:axId val="278062592"/>
         <c:scaling>
           <c:orientation val="minMax"/>
         </c:scaling>
@@ -42770,7 +43077,7 @@
         <c:majorTickMark val="out"/>
         <c:minorTickMark val="none"/>
         <c:tickLblPos val="nextTo"/>
-        <c:crossAx val="214389504"/>
+        <c:crossAx val="278052224"/>
         <c:crosses val="autoZero"/>
         <c:crossBetween val="between"/>
       </c:valAx>
@@ -43187,11 +43494,11 @@
         </c:dLbls>
         <c:marker val="1"/>
         <c:smooth val="0"/>
-        <c:axId val="217545728"/>
-        <c:axId val="217605248"/>
+        <c:axId val="278218624"/>
+        <c:axId val="278220800"/>
       </c:lineChart>
       <c:catAx>
-        <c:axId val="217545728"/>
+        <c:axId val="278218624"/>
         <c:scaling>
           <c:orientation val="minMax"/>
         </c:scaling>
@@ -43227,7 +43534,7 @@
         <c:majorTickMark val="out"/>
         <c:minorTickMark val="none"/>
         <c:tickLblPos val="nextTo"/>
-        <c:crossAx val="217605248"/>
+        <c:crossAx val="278220800"/>
         <c:crosses val="autoZero"/>
         <c:auto val="1"/>
         <c:lblAlgn val="ctr"/>
@@ -43235,7 +43542,7 @@
         <c:noMultiLvlLbl val="0"/>
       </c:catAx>
       <c:valAx>
-        <c:axId val="217605248"/>
+        <c:axId val="278220800"/>
         <c:scaling>
           <c:logBase val="2"/>
           <c:orientation val="minMax"/>
@@ -43281,7 +43588,7 @@
         <c:majorTickMark val="out"/>
         <c:minorTickMark val="none"/>
         <c:tickLblPos val="nextTo"/>
-        <c:crossAx val="217545728"/>
+        <c:crossAx val="278218624"/>
         <c:crosses val="autoZero"/>
         <c:crossBetween val="between"/>
       </c:valAx>
@@ -43698,11 +44005,11 @@
         </c:dLbls>
         <c:marker val="1"/>
         <c:smooth val="0"/>
-        <c:axId val="218547712"/>
-        <c:axId val="218549632"/>
+        <c:axId val="278249856"/>
+        <c:axId val="278251776"/>
       </c:lineChart>
       <c:catAx>
-        <c:axId val="218547712"/>
+        <c:axId val="278249856"/>
         <c:scaling>
           <c:orientation val="minMax"/>
         </c:scaling>
@@ -43738,7 +44045,7 @@
         <c:majorTickMark val="out"/>
         <c:minorTickMark val="none"/>
         <c:tickLblPos val="nextTo"/>
-        <c:crossAx val="218549632"/>
+        <c:crossAx val="278251776"/>
         <c:crosses val="autoZero"/>
         <c:auto val="1"/>
         <c:lblAlgn val="ctr"/>
@@ -43746,7 +44053,7 @@
         <c:noMultiLvlLbl val="0"/>
       </c:catAx>
       <c:valAx>
-        <c:axId val="218549632"/>
+        <c:axId val="278251776"/>
         <c:scaling>
           <c:logBase val="2"/>
           <c:orientation val="minMax"/>
@@ -43785,7 +44092,7 @@
         <c:majorTickMark val="out"/>
         <c:minorTickMark val="none"/>
         <c:tickLblPos val="nextTo"/>
-        <c:crossAx val="218547712"/>
+        <c:crossAx val="278249856"/>
         <c:crosses val="autoZero"/>
         <c:crossBetween val="between"/>
       </c:valAx>
@@ -44146,11 +44453,11 @@
         </c:dLbls>
         <c:marker val="1"/>
         <c:smooth val="0"/>
-        <c:axId val="221015040"/>
-        <c:axId val="379987072"/>
+        <c:axId val="278271872"/>
+        <c:axId val="278306816"/>
       </c:lineChart>
       <c:catAx>
-        <c:axId val="221015040"/>
+        <c:axId val="278271872"/>
         <c:scaling>
           <c:orientation val="minMax"/>
         </c:scaling>
@@ -44186,7 +44493,7 @@
         <c:majorTickMark val="out"/>
         <c:minorTickMark val="none"/>
         <c:tickLblPos val="nextTo"/>
-        <c:crossAx val="379987072"/>
+        <c:crossAx val="278306816"/>
         <c:crosses val="autoZero"/>
         <c:auto val="1"/>
         <c:lblAlgn val="ctr"/>
@@ -44194,7 +44501,7 @@
         <c:noMultiLvlLbl val="0"/>
       </c:catAx>
       <c:valAx>
-        <c:axId val="379987072"/>
+        <c:axId val="278306816"/>
         <c:scaling>
           <c:logBase val="2"/>
           <c:orientation val="minMax"/>
@@ -44241,7 +44548,7 @@
         <c:majorTickMark val="out"/>
         <c:minorTickMark val="none"/>
         <c:tickLblPos val="nextTo"/>
-        <c:crossAx val="221015040"/>
+        <c:crossAx val="278271872"/>
         <c:crosses val="autoZero"/>
         <c:crossBetween val="between"/>
       </c:valAx>
@@ -44550,7 +44857,7 @@
 </file>
 
 <file path=customXml/itemProps1.xml><?xml version="1.0" encoding="utf-8"?>
-<ds:datastoreItem xmlns:ds="http://schemas.openxmlformats.org/officeDocument/2006/customXml" ds:itemID="{1AE0D8CA-3CE1-49A8-9C56-F06D9B51B69F}">
+<ds:datastoreItem xmlns:ds="http://schemas.openxmlformats.org/officeDocument/2006/customXml" ds:itemID="{AFA9E893-CA5E-4343-BE95-5B7FA6C1F3B1}">
   <ds:schemaRefs>
     <ds:schemaRef ds:uri="http://schemas.openxmlformats.org/officeDocument/2006/bibliography"/>
   </ds:schemaRefs>

</xml_diff>